<commit_message>
using customer biz var to retrieve all the attributes
</commit_message>
<xml_diff>
--- a/attachments/Invoice_template.docx
+++ b/attachments/Invoice_template.docx
@@ -38,8 +38,6 @@
           <w:lang w:val="es-ES"/>
         </w:rPr>
       </w:pPr>
-      <w:bookmarkStart w:id="0" w:name="_GoBack"/>
-      <w:bookmarkEnd w:id="0"/>
     </w:p>
     <w:p>
       <w:pPr>
@@ -157,7 +155,7 @@
                 <w:szCs w:val="24"/>
                 <w:lang w:val="es-ES"/>
               </w:rPr>
-              <w:instrText xml:space="preserve"> MERGEFIELD  ${customerCompany}  \* MERGEFORMAT </w:instrText>
+              <w:instrText xml:space="preserve"> MERGEFIELD  ${customer.company}  \* MERGEFORMAT </w:instrText>
             </w:r>
             <w:r>
               <w:rPr>
@@ -174,7 +172,7 @@
                 <w:szCs w:val="24"/>
                 <w:lang w:val="es-ES"/>
               </w:rPr>
-              <w:t>«${customerCompany}»</w:t>
+              <w:t>«${customer.company}»</w:t>
             </w:r>
             <w:r>
               <w:rPr>
@@ -222,7 +220,7 @@
               <w:rPr>
                 <w:lang w:val="es-ES"/>
               </w:rPr>
-              <w:instrText xml:space="preserve"> MERGEFIELD  ${customerName}  \* MERGEFORMAT </w:instrText>
+              <w:instrText xml:space="preserve"> MERGEFIELD  ${customer.name}  \* MERGEFORMAT </w:instrText>
             </w:r>
             <w:r>
               <w:rPr>
@@ -235,7 +233,7 @@
                 <w:noProof/>
                 <w:lang w:val="es-ES"/>
               </w:rPr>
-              <w:t>«${customerName}»</w:t>
+              <w:t>«${customer.name}»</w:t>
             </w:r>
             <w:r>
               <w:rPr>
@@ -266,7 +264,7 @@
               <w:rPr>
                 <w:lang w:val="es-ES"/>
               </w:rPr>
-              <w:instrText xml:space="preserve"> MERGEFIELD  ${customerName}  \* MERGEFORMAT </w:instrText>
+              <w:instrText xml:space="preserve"> MERGEFIELD  ${customer.billName}  \* MERGEFORMAT </w:instrText>
             </w:r>
             <w:r>
               <w:rPr>
@@ -279,21 +277,7 @@
                 <w:noProof/>
                 <w:lang w:val="es-ES"/>
               </w:rPr>
-              <w:t>«${customer</w:t>
-            </w:r>
-            <w:r>
-              <w:rPr>
-                <w:noProof/>
-                <w:lang w:val="es-ES"/>
-              </w:rPr>
-              <w:t>Bill</w:t>
-            </w:r>
-            <w:r>
-              <w:rPr>
-                <w:noProof/>
-                <w:lang w:val="es-ES"/>
-              </w:rPr>
-              <w:t>Name}»</w:t>
+              <w:t>«${customer.billName}»</w:t>
             </w:r>
             <w:r>
               <w:rPr>
@@ -329,7 +313,7 @@
               <w:rPr>
                 <w:lang w:val="es-ES"/>
               </w:rPr>
-              <w:instrText xml:space="preserve"> MERGEFIELD  ${customerEmail}  \* MERGEFORMAT </w:instrText>
+              <w:instrText xml:space="preserve"> MERGEFIELD  ${customer.email}  \* MERGEFORMAT </w:instrText>
             </w:r>
             <w:r>
               <w:rPr>
@@ -342,7 +326,7 @@
                 <w:noProof/>
                 <w:lang w:val="es-ES"/>
               </w:rPr>
-              <w:t>«${customerEmail}»</w:t>
+              <w:t>«${customer.email}»</w:t>
             </w:r>
             <w:r>
               <w:rPr>
@@ -373,7 +357,7 @@
               <w:rPr>
                 <w:lang w:val="es-ES"/>
               </w:rPr>
-              <w:instrText xml:space="preserve"> MERGEFIELD  ${customerEmail}  \* MERGEFORMAT </w:instrText>
+              <w:instrText xml:space="preserve"> MERGEFIELD  ${customer.billEmail}  \* MERGEFORMAT </w:instrText>
             </w:r>
             <w:r>
               <w:rPr>
@@ -386,21 +370,7 @@
                 <w:noProof/>
                 <w:lang w:val="es-ES"/>
               </w:rPr>
-              <w:t>«${customer</w:t>
-            </w:r>
-            <w:r>
-              <w:rPr>
-                <w:noProof/>
-                <w:lang w:val="es-ES"/>
-              </w:rPr>
-              <w:t>Bill</w:t>
-            </w:r>
-            <w:r>
-              <w:rPr>
-                <w:noProof/>
-                <w:lang w:val="es-ES"/>
-              </w:rPr>
-              <w:t>Email}»</w:t>
+              <w:t>«${customer.billEmail}»</w:t>
             </w:r>
             <w:r>
               <w:rPr>
@@ -433,7 +403,7 @@
               <w:rPr>
                 <w:lang w:val="es-ES"/>
               </w:rPr>
-              <w:instrText xml:space="preserve"> MERGEFIELD  ${customerAddress}  \* MERGEFORMAT </w:instrText>
+              <w:instrText xml:space="preserve"> MERGEFIELD  ${customer.address}  \* MERGEFORMAT </w:instrText>
             </w:r>
             <w:r>
               <w:rPr>
@@ -446,7 +416,7 @@
                 <w:noProof/>
                 <w:lang w:val="es-ES"/>
               </w:rPr>
-              <w:t>«${customerAddress}»</w:t>
+              <w:t>«${customer.address}»</w:t>
             </w:r>
             <w:r>
               <w:rPr>
@@ -477,7 +447,7 @@
               <w:rPr>
                 <w:lang w:val="es-ES"/>
               </w:rPr>
-              <w:instrText xml:space="preserve"> MERGEFIELD  ${customerAddress}  \* MERGEFORMAT </w:instrText>
+              <w:instrText xml:space="preserve"> MERGEFIELD  ${customer.billAddress}  \* MERGEFORMAT </w:instrText>
             </w:r>
             <w:r>
               <w:rPr>
@@ -490,21 +460,7 @@
                 <w:noProof/>
                 <w:lang w:val="es-ES"/>
               </w:rPr>
-              <w:t>«${customer</w:t>
-            </w:r>
-            <w:r>
-              <w:rPr>
-                <w:noProof/>
-                <w:lang w:val="es-ES"/>
-              </w:rPr>
-              <w:t>Bill</w:t>
-            </w:r>
-            <w:r>
-              <w:rPr>
-                <w:noProof/>
-                <w:lang w:val="es-ES"/>
-              </w:rPr>
-              <w:t>Address}»</w:t>
+              <w:t>«${customer.billAddress}»</w:t>
             </w:r>
             <w:r>
               <w:rPr>
@@ -540,7 +496,7 @@
               <w:rPr>
                 <w:lang w:val="es-ES"/>
               </w:rPr>
-              <w:instrText xml:space="preserve"> MERGEFIELD  ${customerPhone}  \* MERGEFORMAT </w:instrText>
+              <w:instrText xml:space="preserve"> MERGEFIELD  ${customer.phone}  \* MERGEFORMAT </w:instrText>
             </w:r>
             <w:r>
               <w:rPr>
@@ -553,7 +509,7 @@
                 <w:noProof/>
                 <w:lang w:val="es-ES"/>
               </w:rPr>
-              <w:t>«${customerPhone}»</w:t>
+              <w:t>«${customer.phone}»</w:t>
             </w:r>
             <w:r>
               <w:rPr>
@@ -584,7 +540,7 @@
               <w:rPr>
                 <w:lang w:val="es-ES"/>
               </w:rPr>
-              <w:instrText xml:space="preserve"> MERGEFIELD  ${customerPhone}  \* MERGEFORMAT </w:instrText>
+              <w:instrText xml:space="preserve"> MERGEFIELD  ${customer.billPhone}  \* MERGEFORMAT </w:instrText>
             </w:r>
             <w:r>
               <w:rPr>
@@ -597,21 +553,7 @@
                 <w:noProof/>
                 <w:lang w:val="es-ES"/>
               </w:rPr>
-              <w:t>«${customer</w:t>
-            </w:r>
-            <w:r>
-              <w:rPr>
-                <w:noProof/>
-                <w:lang w:val="es-ES"/>
-              </w:rPr>
-              <w:t>Bill</w:t>
-            </w:r>
-            <w:r>
-              <w:rPr>
-                <w:noProof/>
-                <w:lang w:val="es-ES"/>
-              </w:rPr>
-              <w:t>Phone}»</w:t>
+              <w:t>«${customer.billPhone}»</w:t>
             </w:r>
             <w:r>
               <w:rPr>
@@ -619,6 +561,8 @@
               </w:rPr>
               <w:fldChar w:fldCharType="end"/>
             </w:r>
+            <w:bookmarkStart w:id="0" w:name="_GoBack"/>
+            <w:bookmarkEnd w:id="0"/>
           </w:p>
         </w:tc>
       </w:tr>
@@ -753,6 +697,163 @@
         </w:rPr>
         <w:fldChar w:fldCharType="end"/>
       </w:r>
+    </w:p>
+    <w:tbl>
+      <w:tblPr>
+        <w:tblStyle w:val="Tablaconcuadrcula"/>
+        <w:tblW w:w="0" w:type="auto"/>
+        <w:tblLook w:val="04A0" w:firstRow="1" w:lastRow="0" w:firstColumn="1" w:lastColumn="0" w:noHBand="0" w:noVBand="1"/>
+      </w:tblPr>
+      <w:tblGrid>
+        <w:gridCol w:w="6232"/>
+        <w:gridCol w:w="993"/>
+        <w:gridCol w:w="567"/>
+        <w:gridCol w:w="1270"/>
+      </w:tblGrid>
+      <w:tr>
+        <w:tc>
+          <w:tcPr>
+            <w:tcW w:w="6232" w:type="dxa"/>
+          </w:tcPr>
+          <w:p>
+            <w:pPr>
+              <w:rPr>
+                <w:lang w:val="es-ES"/>
+              </w:rPr>
+            </w:pPr>
+            <w:proofErr w:type="spellStart"/>
+            <w:r>
+              <w:rPr>
+                <w:lang w:val="es-ES"/>
+              </w:rPr>
+              <w:t>Description</w:t>
+            </w:r>
+            <w:proofErr w:type="spellEnd"/>
+          </w:p>
+        </w:tc>
+        <w:tc>
+          <w:tcPr>
+            <w:tcW w:w="993" w:type="dxa"/>
+          </w:tcPr>
+          <w:p>
+            <w:pPr>
+              <w:rPr>
+                <w:lang w:val="es-ES"/>
+              </w:rPr>
+            </w:pPr>
+            <w:r>
+              <w:rPr>
+                <w:lang w:val="es-ES"/>
+              </w:rPr>
+              <w:t>Price</w:t>
+            </w:r>
+          </w:p>
+        </w:tc>
+        <w:tc>
+          <w:tcPr>
+            <w:tcW w:w="567" w:type="dxa"/>
+          </w:tcPr>
+          <w:p>
+            <w:pPr>
+              <w:rPr>
+                <w:lang w:val="es-ES"/>
+              </w:rPr>
+            </w:pPr>
+            <w:proofErr w:type="spellStart"/>
+            <w:r>
+              <w:rPr>
+                <w:lang w:val="es-ES"/>
+              </w:rPr>
+              <w:t>Qty</w:t>
+            </w:r>
+            <w:proofErr w:type="spellEnd"/>
+          </w:p>
+        </w:tc>
+        <w:tc>
+          <w:tcPr>
+            <w:tcW w:w="1270" w:type="dxa"/>
+          </w:tcPr>
+          <w:p>
+            <w:pPr>
+              <w:rPr>
+                <w:lang w:val="es-ES"/>
+              </w:rPr>
+            </w:pPr>
+            <w:proofErr w:type="spellStart"/>
+            <w:r>
+              <w:rPr>
+                <w:lang w:val="es-ES"/>
+              </w:rPr>
+              <w:t>Amount</w:t>
+            </w:r>
+            <w:proofErr w:type="spellEnd"/>
+          </w:p>
+        </w:tc>
+      </w:tr>
+      <w:tr>
+        <w:tc>
+          <w:tcPr>
+            <w:tcW w:w="6232" w:type="dxa"/>
+          </w:tcPr>
+          <w:p>
+            <w:pPr>
+              <w:rPr>
+                <w:lang w:val="es-ES"/>
+              </w:rPr>
+            </w:pPr>
+          </w:p>
+        </w:tc>
+        <w:tc>
+          <w:tcPr>
+            <w:tcW w:w="993" w:type="dxa"/>
+          </w:tcPr>
+          <w:p>
+            <w:pPr>
+              <w:rPr>
+                <w:lang w:val="es-ES"/>
+              </w:rPr>
+            </w:pPr>
+          </w:p>
+        </w:tc>
+        <w:tc>
+          <w:tcPr>
+            <w:tcW w:w="567" w:type="dxa"/>
+          </w:tcPr>
+          <w:p>
+            <w:pPr>
+              <w:rPr>
+                <w:lang w:val="es-ES"/>
+              </w:rPr>
+            </w:pPr>
+          </w:p>
+        </w:tc>
+        <w:tc>
+          <w:tcPr>
+            <w:tcW w:w="1270" w:type="dxa"/>
+          </w:tcPr>
+          <w:p>
+            <w:pPr>
+              <w:rPr>
+                <w:lang w:val="es-ES"/>
+              </w:rPr>
+            </w:pPr>
+          </w:p>
+        </w:tc>
+      </w:tr>
+    </w:tbl>
+    <w:p>
+      <w:pPr>
+        <w:rPr>
+          <w:lang w:val="es-ES"/>
+        </w:rPr>
+      </w:pPr>
+    </w:p>
+    <w:p>
+      <w:pPr>
+        <w:rPr>
+          <w:lang w:val="es-ES"/>
+        </w:rPr>
+      </w:pPr>
     </w:p>
     <w:p>
       <w:pPr>
@@ -1760,7 +1861,7 @@
 </file>
 
 <file path=customXml/itemProps1.xml><?xml version="1.0" encoding="utf-8"?>
-<ds:datastoreItem xmlns:ds="http://schemas.openxmlformats.org/officeDocument/2006/customXml" ds:itemID="{82DDE001-9285-4414-B6B0-F1667C215C7C}">
+<ds:datastoreItem xmlns:ds="http://schemas.openxmlformats.org/officeDocument/2006/customXml" ds:itemID="{97DBC7DE-118A-4C27-BB30-CC56D363148A}">
   <ds:schemaRefs>
     <ds:schemaRef ds:uri="http://schemas.openxmlformats.org/officeDocument/2006/bibliography"/>
   </ds:schemaRefs>

</xml_diff>